<commit_message>
baba ve ogulun hikayesi eklendi
</commit_message>
<xml_diff>
--- a/GitDersiNotları.docx.docx
+++ b/GitDersiNotları.docx.docx
@@ -89,6 +89,74 @@
           <w:szCs w:val="48"/>
         </w:rPr>
         <w:t>Belgenin 3. paragrafı</w:t>
+      </w:r>
+    </w:p>
+    <w:p>
+      <w:pPr>
+        <w:pStyle w:val="Normal"/>
+        <w:rPr>
+          <w:rFonts w:ascii="Times New Roman" w:hAnsi="Times New Roman" w:eastAsia="Times New Roman" w:cs="Times New Roman"/>
+          <w:sz w:val="48"/>
+          <w:szCs w:val="48"/>
+        </w:rPr>
+      </w:pPr>
+      <w:r>
+        <w:rPr>
+          <w:rFonts w:ascii="Times New Roman" w:hAnsi="Times New Roman" w:eastAsia="Times New Roman" w:cs="Times New Roman"/>
+          <w:sz w:val="48"/>
+          <w:szCs w:val="48"/>
+        </w:rPr>
+        <w:t>Belgemin 4. paragrafı</w:t>
+      </w:r>
+    </w:p>
+    <w:p>
+      <w:pPr>
+        <w:pStyle w:val="Normal"/>
+        <w:rPr>
+          <w:rFonts w:ascii="Times New Roman" w:hAnsi="Times New Roman" w:eastAsia="Times New Roman" w:cs="Times New Roman"/>
+          <w:sz w:val="48"/>
+          <w:szCs w:val="48"/>
+        </w:rPr>
+      </w:pPr>
+      <w:r>
+        <w:rPr>
+          <w:rFonts w:ascii="Times New Roman" w:hAnsi="Times New Roman" w:eastAsia="Times New Roman" w:cs="Times New Roman"/>
+          <w:sz w:val="48"/>
+          <w:szCs w:val="48"/>
+        </w:rPr>
+        <w:t xml:space="preserve">-baba ve oğulun </w:t>
+      </w:r>
+      <w:r>
+        <w:rPr>
+          <w:rFonts w:ascii="Times New Roman" w:hAnsi="Times New Roman" w:eastAsia="Times New Roman" w:cs="Times New Roman"/>
+          <w:sz w:val="48"/>
+          <w:szCs w:val="48"/>
+        </w:rPr>
+        <w:t>hikayesiBurada</w:t>
+      </w:r>
+      <w:r>
+        <w:rPr>
+          <w:rFonts w:ascii="Times New Roman" w:hAnsi="Times New Roman" w:eastAsia="Times New Roman" w:cs="Times New Roman"/>
+          <w:sz w:val="48"/>
+          <w:szCs w:val="48"/>
+        </w:rPr>
+        <w:t xml:space="preserve"> bize verilen görev </w:t>
+      </w:r>
+      <w:r>
+        <w:rPr>
+          <w:rFonts w:ascii="Times New Roman" w:hAnsi="Times New Roman" w:eastAsia="Times New Roman" w:cs="Times New Roman"/>
+          <w:sz w:val="48"/>
+          <w:szCs w:val="48"/>
+        </w:rPr>
+        <w:t>hikayenın</w:t>
+      </w:r>
+      <w:r>
+        <w:rPr>
+          <w:rFonts w:ascii="Times New Roman" w:hAnsi="Times New Roman" w:eastAsia="Times New Roman" w:cs="Times New Roman"/>
+          <w:sz w:val="48"/>
+          <w:szCs w:val="48"/>
+        </w:rPr>
+        <w:t xml:space="preserve"> bu kısmını tamamlamak </w:t>
       </w:r>
     </w:p>
     <w:sectPr>

</xml_diff>